<commit_message>
Update research_review and heuristic_analysis
</commit_message>
<xml_diff>
--- a/heuristic_analysis.docx
+++ b/heuristic_analysis.docx
@@ -210,10 +210,7 @@
         <w:t xml:space="preserve">improved score, </w:t>
       </w:r>
       <w:r>
-        <w:t>which will be referred to</w:t>
-      </w:r>
-      <w:r>
-        <w:t xml:space="preserve"> as IS11</w:t>
+        <w:t>which will be referred to as IS11</w:t>
       </w:r>
       <w:r>
         <w:t>.</w:t>
@@ -295,13 +292,7 @@
         <w:t xml:space="preserve"> </w:t>
       </w:r>
       <w:r>
-        <w:t xml:space="preserve">Below the score functions and the </w:t>
-      </w:r>
-      <w:r>
-        <w:t>tournament results</w:t>
-      </w:r>
-      <w:r>
-        <w:t xml:space="preserve"> are briefly introduced.</w:t>
+        <w:t>Below the score functions and the tournament results are briefly introduced.</w:t>
       </w:r>
       <w:r>
         <w:t xml:space="preserve"> </w:t>
@@ -908,10 +899,7 @@
     </w:p>
     <w:p>
       <w:r>
-        <w:t>In s</w:t>
-      </w:r>
-      <w:r>
-        <w:t xml:space="preserve">ome way this is similar to IS12 as it can distinguish between two cases where the difference between </w:t>
+        <w:t xml:space="preserve">In some way this is similar to IS12 as it can distinguish between two cases where the difference between </w:t>
       </w:r>
       <m:oMath>
         <m:sSub>
@@ -1321,13 +1309,7 @@
             <w:rPr>
               <w:rFonts w:ascii="Cambria Math" w:hAnsi="Cambria Math"/>
             </w:rPr>
-            <m:t xml:space="preserve"> </m:t>
-          </m:r>
-          <m:r>
-            <w:rPr>
-              <w:rFonts w:ascii="Cambria Math" w:hAnsi="Cambria Math"/>
-            </w:rPr>
-            <m:t xml:space="preserve">score= </m:t>
+            <m:t xml:space="preserve"> score= </m:t>
           </m:r>
           <m:sSub>
             <m:sSubPr>
@@ -1411,16 +1393,7 @@
             <w:rPr>
               <w:rFonts w:ascii="Cambria Math" w:hAnsi="Cambria Math"/>
             </w:rPr>
-            <m:t>Case 2</m:t>
-          </m:r>
-          <m:r>
-            <m:rPr>
-              <m:sty m:val="p"/>
-            </m:rPr>
-            <w:rPr>
-              <w:rFonts w:ascii="Cambria Math" w:hAnsi="Cambria Math"/>
-            </w:rPr>
-            <m:t>:</m:t>
+            <m:t>Case 2:</m:t>
           </m:r>
           <m:r>
             <w:rPr>
@@ -1490,31 +1463,7 @@
             <w:rPr>
               <w:rFonts w:ascii="Cambria Math" w:hAnsi="Cambria Math"/>
             </w:rPr>
-            <m:t>=4</m:t>
-          </m:r>
-          <m:r>
-            <w:rPr>
-              <w:rFonts w:ascii="Cambria Math" w:hAnsi="Cambria Math"/>
-            </w:rPr>
-            <m:t>-</m:t>
-          </m:r>
-          <m:r>
-            <w:rPr>
-              <w:rFonts w:ascii="Cambria Math" w:hAnsi="Cambria Math"/>
-            </w:rPr>
-            <m:t>6</m:t>
-          </m:r>
-          <m:r>
-            <w:rPr>
-              <w:rFonts w:ascii="Cambria Math" w:hAnsi="Cambria Math"/>
-            </w:rPr>
-            <m:t>= -</m:t>
-          </m:r>
-          <m:r>
-            <w:rPr>
-              <w:rFonts w:ascii="Cambria Math" w:hAnsi="Cambria Math"/>
-            </w:rPr>
-            <m:t>2</m:t>
+            <m:t>=4-6= -2</m:t>
           </m:r>
         </m:oMath>
       </m:oMathPara>
@@ -1553,13 +1502,7 @@
             <w:rPr>
               <w:rFonts w:ascii="Cambria Math" w:hAnsi="Cambria Math"/>
             </w:rPr>
-            <m:t xml:space="preserve"> score</m:t>
-          </m:r>
-          <m:r>
-            <w:rPr>
-              <w:rFonts w:ascii="Cambria Math" w:hAnsi="Cambria Math"/>
-            </w:rPr>
-            <m:t>=(</m:t>
+            <m:t xml:space="preserve"> score=(</m:t>
           </m:r>
           <m:sSub>
             <m:sSubPr>
@@ -1687,37 +1630,7 @@
             <w:rPr>
               <w:rFonts w:ascii="Cambria Math" w:hAnsi="Cambria Math"/>
             </w:rPr>
-            <m:t>)=</m:t>
-          </m:r>
-          <m:r>
-            <w:rPr>
-              <w:rFonts w:ascii="Cambria Math" w:hAnsi="Cambria Math"/>
-            </w:rPr>
-            <m:t>(</m:t>
-          </m:r>
-          <m:r>
-            <w:rPr>
-              <w:rFonts w:ascii="Cambria Math" w:hAnsi="Cambria Math"/>
-            </w:rPr>
-            <m:t>8-</m:t>
-          </m:r>
-          <m:r>
-            <w:rPr>
-              <w:rFonts w:ascii="Cambria Math" w:hAnsi="Cambria Math"/>
-            </w:rPr>
-            <m:t>7)/(8+7)</m:t>
-          </m:r>
-          <m:r>
-            <w:rPr>
-              <w:rFonts w:ascii="Cambria Math" w:hAnsi="Cambria Math"/>
-            </w:rPr>
-            <m:t xml:space="preserve">= </m:t>
-          </m:r>
-          <m:r>
-            <w:rPr>
-              <w:rFonts w:ascii="Cambria Math" w:hAnsi="Cambria Math"/>
-            </w:rPr>
-            <m:t>1/15</m:t>
+            <m:t>)=(8-7)/(8+7)= 1/15</m:t>
           </m:r>
         </m:oMath>
       </m:oMathPara>
@@ -1737,28 +1650,13 @@
             <w:rPr>
               <w:rFonts w:ascii="Cambria Math" w:hAnsi="Cambria Math"/>
             </w:rPr>
-            <m:t>Case 2</m:t>
-          </m:r>
-          <m:r>
-            <m:rPr>
-              <m:sty m:val="p"/>
-            </m:rPr>
-            <w:rPr>
-              <w:rFonts w:ascii="Cambria Math" w:hAnsi="Cambria Math"/>
-            </w:rPr>
-            <m:t>:</m:t>
-          </m:r>
-          <m:r>
-            <w:rPr>
-              <w:rFonts w:ascii="Cambria Math" w:hAnsi="Cambria Math"/>
-            </w:rPr>
-            <m:t xml:space="preserve"> score</m:t>
-          </m:r>
-          <m:r>
-            <w:rPr>
-              <w:rFonts w:ascii="Cambria Math" w:hAnsi="Cambria Math"/>
-            </w:rPr>
-            <m:t>=(</m:t>
+            <m:t>Case 2:</m:t>
+          </m:r>
+          <m:r>
+            <w:rPr>
+              <w:rFonts w:ascii="Cambria Math" w:hAnsi="Cambria Math"/>
+            </w:rPr>
+            <m:t xml:space="preserve"> score=(</m:t>
           </m:r>
           <m:sSub>
             <m:sSubPr>
@@ -1886,49 +1784,7 @@
             <w:rPr>
               <w:rFonts w:ascii="Cambria Math" w:hAnsi="Cambria Math"/>
             </w:rPr>
-            <m:t>)=(</m:t>
-          </m:r>
-          <m:r>
-            <w:rPr>
-              <w:rFonts w:ascii="Cambria Math" w:hAnsi="Cambria Math"/>
-            </w:rPr>
-            <m:t>4</m:t>
-          </m:r>
-          <m:r>
-            <w:rPr>
-              <w:rFonts w:ascii="Cambria Math" w:hAnsi="Cambria Math"/>
-            </w:rPr>
-            <m:t>-</m:t>
-          </m:r>
-          <m:r>
-            <w:rPr>
-              <w:rFonts w:ascii="Cambria Math" w:hAnsi="Cambria Math"/>
-            </w:rPr>
-            <m:t>3</m:t>
-          </m:r>
-          <m:r>
-            <w:rPr>
-              <w:rFonts w:ascii="Cambria Math" w:hAnsi="Cambria Math"/>
-            </w:rPr>
-            <m:t>)/(</m:t>
-          </m:r>
-          <m:r>
-            <w:rPr>
-              <w:rFonts w:ascii="Cambria Math" w:hAnsi="Cambria Math"/>
-            </w:rPr>
-            <m:t>4+3</m:t>
-          </m:r>
-          <m:r>
-            <w:rPr>
-              <w:rFonts w:ascii="Cambria Math" w:hAnsi="Cambria Math"/>
-            </w:rPr>
-            <m:t>)= 1/</m:t>
-          </m:r>
-          <m:r>
-            <w:rPr>
-              <w:rFonts w:ascii="Cambria Math" w:hAnsi="Cambria Math"/>
-            </w:rPr>
-            <m:t>7</m:t>
+            <m:t>)=(4-3)/(4+3)= 1/7</m:t>
           </m:r>
         </m:oMath>
       </m:oMathPara>
@@ -1944,13 +1800,31 @@
           <w:rFonts w:eastAsiaTheme="minorEastAsia"/>
         </w:rPr>
         <w:lastRenderedPageBreak/>
-        <w:t>As we see the scores assigned to these cases are different both in custom_score_1 and custom_score_2. This can be important because one move difference at the end of the game weighs more and this is properly presented with these functions.</w:t>
-      </w:r>
-    </w:p>
-    <w:p/>
-    <w:p>
-      <w:r>
-        <w:t>.</w:t>
+        <w:t xml:space="preserve">As we see the scores assigned to these cases are different both in custom_score_1 and custom_score_2. This can be important because one move difference </w:t>
+      </w:r>
+      <w:r>
+        <w:rPr>
+          <w:rFonts w:eastAsiaTheme="minorEastAsia"/>
+        </w:rPr>
+        <w:t xml:space="preserve">weighs more </w:t>
+      </w:r>
+      <w:r>
+        <w:rPr>
+          <w:rFonts w:eastAsiaTheme="minorEastAsia"/>
+        </w:rPr>
+        <w:t>at the end of the game</w:t>
+      </w:r>
+      <w:r>
+        <w:rPr>
+          <w:rFonts w:eastAsiaTheme="minorEastAsia"/>
+        </w:rPr>
+        <w:t xml:space="preserve"> when most spaces on the board are taken and there aren’t many moves left</w:t>
+      </w:r>
+      <w:r>
+        <w:rPr>
+          <w:rFonts w:eastAsiaTheme="minorEastAsia"/>
+        </w:rPr>
+        <w:t xml:space="preserve"> and this is properly presented with these functions.</w:t>
       </w:r>
     </w:p>
     <w:p>
@@ -1997,13 +1871,74 @@
         <w:t xml:space="preserve"> and even the apparent advantage to the simple improved score</w:t>
       </w:r>
       <w:r>
-        <w:t xml:space="preserve"> is rather small and it could simply be due to randomness in the games and the tournament!</w:t>
-      </w:r>
-      <w:r>
-        <w:t xml:space="preserve"> I do not consider it conclusive</w:t>
-      </w:r>
-      <w:r>
-        <w:t>!</w:t>
+        <w:t xml:space="preserve"> is rather small and it could </w:t>
+      </w:r>
+      <w:r>
+        <w:t>partly</w:t>
+      </w:r>
+      <w:r>
+        <w:t xml:space="preserve"> be due to</w:t>
+      </w:r>
+      <w:r>
+        <w:t xml:space="preserve"> the</w:t>
+      </w:r>
+      <w:r>
+        <w:t xml:space="preserve"> randomness in the games and the tournament!</w:t>
+      </w:r>
+      <w:r>
+        <w:t xml:space="preserve"> </w:t>
+      </w:r>
+      <w:r>
+        <w:t xml:space="preserve">They all perform superbly against minimax players and when the opponent uses </w:t>
+      </w:r>
+      <w:proofErr w:type="spellStart"/>
+      <w:r>
+        <w:t>alphabeta</w:t>
+      </w:r>
+      <w:proofErr w:type="spellEnd"/>
+      <w:r>
+        <w:t xml:space="preserve"> pruning, they do win most of the time but at a much lower rate. </w:t>
+      </w:r>
+    </w:p>
+    <w:p>
+      <w:r>
+        <w:t xml:space="preserve">A better performance may be achieved if a more complicated evaluation function is used depending on the stage of the game, i.e. beginning, middle and end. Among the three evaluation functions presented here, I would recommend the third one for following reasons: </w:t>
+      </w:r>
+    </w:p>
+    <w:p>
+      <w:pPr>
+        <w:pStyle w:val="ListParagraph"/>
+        <w:numPr>
+          <w:ilvl w:val="0"/>
+          <w:numId w:val="1"/>
+        </w:numPr>
+      </w:pPr>
+      <w:r>
+        <w:t>Although the score function is non-linear, it is still monotonous and two added operations needed to calculate the score is negligible.</w:t>
+      </w:r>
+    </w:p>
+    <w:p>
+      <w:pPr>
+        <w:pStyle w:val="ListParagraph"/>
+        <w:numPr>
+          <w:ilvl w:val="0"/>
+          <w:numId w:val="1"/>
+        </w:numPr>
+      </w:pPr>
+      <w:r>
+        <w:t>The score function is normalized and as a result the scores are limited between -1 and 1. This allows in a more sophisticated programming comparison of the scores among different depths.</w:t>
+      </w:r>
+    </w:p>
+    <w:p>
+      <w:pPr>
+        <w:pStyle w:val="ListParagraph"/>
+        <w:numPr>
+          <w:ilvl w:val="0"/>
+          <w:numId w:val="1"/>
+        </w:numPr>
+      </w:pPr>
+      <w:r>
+        <w:t>The overall performance against more challenging opponents, i.e. AB player, is better than other score functions.</w:t>
       </w:r>
       <w:bookmarkStart w:id="0" w:name="_GoBack"/>
       <w:bookmarkEnd w:id="0"/>
@@ -2029,7 +1964,7 @@
                     <pic:cNvPicPr/>
                   </pic:nvPicPr>
                   <pic:blipFill>
-                    <a:blip r:embed="rId4"/>
+                    <a:blip r:embed="rId5"/>
                     <a:stretch>
                       <a:fillRect/>
                     </a:stretch>
@@ -2058,6 +1993,127 @@
     </w:sectPr>
   </w:body>
 </w:document>
+</file>
+
+<file path=word/numbering.xml><?xml version="1.0" encoding="utf-8"?>
+<w:numbering xmlns:wpc="http://schemas.microsoft.com/office/word/2010/wordprocessingCanvas" xmlns:mc="http://schemas.openxmlformats.org/markup-compatibility/2006" xmlns:o="urn:schemas-microsoft-com:office:office" xmlns:r="http://schemas.openxmlformats.org/officeDocument/2006/relationships" xmlns:m="http://schemas.openxmlformats.org/officeDocument/2006/math" xmlns:v="urn:schemas-microsoft-com:vml" xmlns:wp14="http://schemas.microsoft.com/office/word/2010/wordprocessingDrawing" xmlns:wp="http://schemas.openxmlformats.org/drawingml/2006/wordprocessingDrawing" xmlns:w10="urn:schemas-microsoft-com:office:word" xmlns:w="http://schemas.openxmlformats.org/wordprocessingml/2006/main" xmlns:w14="http://schemas.microsoft.com/office/word/2010/wordml" xmlns:w15="http://schemas.microsoft.com/office/word/2012/wordml" xmlns:wpg="http://schemas.microsoft.com/office/word/2010/wordprocessingGroup" xmlns:wpi="http://schemas.microsoft.com/office/word/2010/wordprocessingInk" xmlns:wne="http://schemas.microsoft.com/office/word/2006/wordml" xmlns:wps="http://schemas.microsoft.com/office/word/2010/wordprocessingShape" mc:Ignorable="w14 w15 wp14">
+  <w:abstractNum w:abstractNumId="0" w15:restartNumberingAfterBreak="0">
+    <w:nsid w:val="36145130"/>
+    <w:multiLevelType w:val="hybridMultilevel"/>
+    <w:tmpl w:val="D57ECDFC"/>
+    <w:lvl w:ilvl="0" w:tplc="04090001">
+      <w:start w:val="1"/>
+      <w:numFmt w:val="bullet"/>
+      <w:lvlText w:val=""/>
+      <w:lvlJc w:val="left"/>
+      <w:pPr>
+        <w:ind w:left="720" w:hanging="360"/>
+      </w:pPr>
+      <w:rPr>
+        <w:rFonts w:ascii="Symbol" w:hAnsi="Symbol" w:hint="default"/>
+      </w:rPr>
+    </w:lvl>
+    <w:lvl w:ilvl="1" w:tplc="04090003" w:tentative="1">
+      <w:start w:val="1"/>
+      <w:numFmt w:val="bullet"/>
+      <w:lvlText w:val="o"/>
+      <w:lvlJc w:val="left"/>
+      <w:pPr>
+        <w:ind w:left="1440" w:hanging="360"/>
+      </w:pPr>
+      <w:rPr>
+        <w:rFonts w:ascii="Courier New" w:hAnsi="Courier New" w:cs="Courier New" w:hint="default"/>
+      </w:rPr>
+    </w:lvl>
+    <w:lvl w:ilvl="2" w:tplc="04090005" w:tentative="1">
+      <w:start w:val="1"/>
+      <w:numFmt w:val="bullet"/>
+      <w:lvlText w:val=""/>
+      <w:lvlJc w:val="left"/>
+      <w:pPr>
+        <w:ind w:left="2160" w:hanging="360"/>
+      </w:pPr>
+      <w:rPr>
+        <w:rFonts w:ascii="Wingdings" w:hAnsi="Wingdings" w:hint="default"/>
+      </w:rPr>
+    </w:lvl>
+    <w:lvl w:ilvl="3" w:tplc="04090001" w:tentative="1">
+      <w:start w:val="1"/>
+      <w:numFmt w:val="bullet"/>
+      <w:lvlText w:val=""/>
+      <w:lvlJc w:val="left"/>
+      <w:pPr>
+        <w:ind w:left="2880" w:hanging="360"/>
+      </w:pPr>
+      <w:rPr>
+        <w:rFonts w:ascii="Symbol" w:hAnsi="Symbol" w:hint="default"/>
+      </w:rPr>
+    </w:lvl>
+    <w:lvl w:ilvl="4" w:tplc="04090003" w:tentative="1">
+      <w:start w:val="1"/>
+      <w:numFmt w:val="bullet"/>
+      <w:lvlText w:val="o"/>
+      <w:lvlJc w:val="left"/>
+      <w:pPr>
+        <w:ind w:left="3600" w:hanging="360"/>
+      </w:pPr>
+      <w:rPr>
+        <w:rFonts w:ascii="Courier New" w:hAnsi="Courier New" w:cs="Courier New" w:hint="default"/>
+      </w:rPr>
+    </w:lvl>
+    <w:lvl w:ilvl="5" w:tplc="04090005" w:tentative="1">
+      <w:start w:val="1"/>
+      <w:numFmt w:val="bullet"/>
+      <w:lvlText w:val=""/>
+      <w:lvlJc w:val="left"/>
+      <w:pPr>
+        <w:ind w:left="4320" w:hanging="360"/>
+      </w:pPr>
+      <w:rPr>
+        <w:rFonts w:ascii="Wingdings" w:hAnsi="Wingdings" w:hint="default"/>
+      </w:rPr>
+    </w:lvl>
+    <w:lvl w:ilvl="6" w:tplc="04090001" w:tentative="1">
+      <w:start w:val="1"/>
+      <w:numFmt w:val="bullet"/>
+      <w:lvlText w:val=""/>
+      <w:lvlJc w:val="left"/>
+      <w:pPr>
+        <w:ind w:left="5040" w:hanging="360"/>
+      </w:pPr>
+      <w:rPr>
+        <w:rFonts w:ascii="Symbol" w:hAnsi="Symbol" w:hint="default"/>
+      </w:rPr>
+    </w:lvl>
+    <w:lvl w:ilvl="7" w:tplc="04090003" w:tentative="1">
+      <w:start w:val="1"/>
+      <w:numFmt w:val="bullet"/>
+      <w:lvlText w:val="o"/>
+      <w:lvlJc w:val="left"/>
+      <w:pPr>
+        <w:ind w:left="5760" w:hanging="360"/>
+      </w:pPr>
+      <w:rPr>
+        <w:rFonts w:ascii="Courier New" w:hAnsi="Courier New" w:cs="Courier New" w:hint="default"/>
+      </w:rPr>
+    </w:lvl>
+    <w:lvl w:ilvl="8" w:tplc="04090005" w:tentative="1">
+      <w:start w:val="1"/>
+      <w:numFmt w:val="bullet"/>
+      <w:lvlText w:val=""/>
+      <w:lvlJc w:val="left"/>
+      <w:pPr>
+        <w:ind w:left="6480" w:hanging="360"/>
+      </w:pPr>
+      <w:rPr>
+        <w:rFonts w:ascii="Wingdings" w:hAnsi="Wingdings" w:hint="default"/>
+      </w:rPr>
+    </w:lvl>
+  </w:abstractNum>
+  <w:num w:numId="1">
+    <w:abstractNumId w:val="0"/>
+  </w:num>
+</w:numbering>
 </file>
 
 <file path=word/styles.xml><?xml version="1.0" encoding="utf-8"?>
@@ -2637,6 +2693,17 @@
       <w:szCs w:val="18"/>
     </w:rPr>
   </w:style>
+  <w:style w:type="paragraph" w:styleId="ListParagraph">
+    <w:name w:val="List Paragraph"/>
+    <w:basedOn w:val="Normal"/>
+    <w:uiPriority w:val="34"/>
+    <w:qFormat/>
+    <w:rsid w:val="00A47B82"/>
+    <w:pPr>
+      <w:ind w:left="720"/>
+      <w:contextualSpacing/>
+    </w:pPr>
+  </w:style>
 </w:styles>
 </file>
 

</xml_diff>